<commit_message>
swing combobox and filechooser
</commit_message>
<xml_diff>
--- a/HRM.docx
+++ b/HRM.docx
@@ -1,6 +1,6 @@
 
 <file path=word/document.xml><?xml version="1.0" encoding="utf-8"?>
-<w:document xmlns:wpc="http://schemas.microsoft.com/office/word/2010/wordprocessingCanvas" xmlns:cx="http://schemas.microsoft.com/office/drawing/2014/chartex" xmlns:cx1="http://schemas.microsoft.com/office/drawing/2015/9/8/chartex" xmlns:mc="http://schemas.openxmlformats.org/markup-compatibility/2006" xmlns:o="urn:schemas-microsoft-com:office:office" xmlns:r="http://schemas.openxmlformats.org/officeDocument/2006/relationships" xmlns:m="http://schemas.openxmlformats.org/officeDocument/2006/math" xmlns:v="urn:schemas-microsoft-com:vml" xmlns:wp14="http://schemas.microsoft.com/office/word/2010/wordprocessingDrawing" xmlns:wp="http://schemas.openxmlformats.org/drawingml/2006/wordprocessingDrawing" xmlns:w10="urn:schemas-microsoft-com:office:word" xmlns:w="http://schemas.openxmlformats.org/wordprocessingml/2006/main" xmlns:w14="http://schemas.microsoft.com/office/word/2010/wordml" xmlns:w15="http://schemas.microsoft.com/office/word/2012/wordml" xmlns:w16se="http://schemas.microsoft.com/office/word/2015/wordml/symex" xmlns:wpg="http://schemas.microsoft.com/office/word/2010/wordprocessingGroup" xmlns:wpi="http://schemas.microsoft.com/office/word/2010/wordprocessingInk" xmlns:wne="http://schemas.microsoft.com/office/word/2006/wordml" xmlns:wps="http://schemas.microsoft.com/office/word/2010/wordprocessingShape" mc:Ignorable="w14 w15 w16se wp14">
+<w:document xmlns:wpc="http://schemas.microsoft.com/office/word/2010/wordprocessingCanvas" xmlns:mc="http://schemas.openxmlformats.org/markup-compatibility/2006" xmlns:o="urn:schemas-microsoft-com:office:office" xmlns:r="http://schemas.openxmlformats.org/officeDocument/2006/relationships" xmlns:m="http://schemas.openxmlformats.org/officeDocument/2006/math" xmlns:v="urn:schemas-microsoft-com:vml" xmlns:wp14="http://schemas.microsoft.com/office/word/2010/wordprocessingDrawing" xmlns:wp="http://schemas.openxmlformats.org/drawingml/2006/wordprocessingDrawing" xmlns:w10="urn:schemas-microsoft-com:office:word" xmlns:w="http://schemas.openxmlformats.org/wordprocessingml/2006/main" xmlns:w14="http://schemas.microsoft.com/office/word/2010/wordml" xmlns:w15="http://schemas.microsoft.com/office/word/2012/wordml" xmlns:wpg="http://schemas.microsoft.com/office/word/2010/wordprocessingGroup" xmlns:wpi="http://schemas.microsoft.com/office/word/2010/wordprocessingInk" xmlns:wne="http://schemas.microsoft.com/office/word/2006/wordml" xmlns:wps="http://schemas.microsoft.com/office/word/2010/wordprocessingShape" mc:Ignorable="w14 w15 wp14">
   <w:body>
     <w:tbl>
       <w:tblPr>
@@ -36,6 +36,8 @@
             <w:pPr>
               <w:pStyle w:val="NoSpacing"/>
             </w:pPr>
+            <w:bookmarkStart w:id="0" w:name="_GoBack"/>
+            <w:bookmarkEnd w:id="0"/>
             <w:r>
               <w:t>Patient</w:t>
             </w:r>
@@ -62,7 +64,15 @@
                 <w:sz w:val="20"/>
                 <w:szCs w:val="20"/>
               </w:rPr>
-              <w:t xml:space="preserve">BREGER, Ilia  </w:t>
+              <w:t>Hoosii</w:t>
+            </w:r>
+            <w:r>
+              <w:rPr>
+                <w:rFonts w:ascii="Arial" w:hAnsi="Arial" w:cs="Arial"/>
+                <w:sz w:val="20"/>
+                <w:szCs w:val="20"/>
+              </w:rPr>
+              <w:t xml:space="preserve">, Ilia  </w:t>
             </w:r>
           </w:p>
           <w:p>
@@ -715,7 +725,7 @@
               </wp:anchor>
             </w:drawing>
           </mc:Choice>
-          <mc:Fallback>
+          <mc:Fallback xmlns:w16se="http://schemas.microsoft.com/office/word/2015/wordml/symex" xmlns:cx1="http://schemas.microsoft.com/office/drawing/2015/9/8/chartex" xmlns:cx="http://schemas.microsoft.com/office/drawing/2014/chartex">
             <w:pict>
               <v:line w14:anchorId="6507C332" id="Line 5" o:spid="_x0000_s1026" style="position:absolute;left:0;text-align:left;z-index:251659264;visibility:visible;mso-wrap-style:square;mso-width-percent:0;mso-height-percent:0;mso-wrap-distance-left:9pt;mso-wrap-distance-top:0;mso-wrap-distance-right:9pt;mso-wrap-distance-bottom:0;mso-position-horizontal:absolute;mso-position-horizontal-relative:text;mso-position-vertical:absolute;mso-position-vertical-relative:text;mso-width-percent:0;mso-height-percent:0;mso-width-relative:page;mso-height-relative:page" from="-1.2pt,-4.3pt" to="511.05pt,-4.3pt" o:gfxdata="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" strokeweight="3pt">
                 <v:stroke linestyle="thickThin"/>
@@ -791,7 +801,7 @@
               </wp:anchor>
             </w:drawing>
           </mc:Choice>
-          <mc:Fallback>
+          <mc:Fallback xmlns:w16se="http://schemas.microsoft.com/office/word/2015/wordml/symex" xmlns:cx1="http://schemas.microsoft.com/office/drawing/2015/9/8/chartex" xmlns:cx="http://schemas.microsoft.com/office/drawing/2014/chartex">
             <w:pict>
               <v:line w14:anchorId="433CACEB" id="Line 6" o:spid="_x0000_s1026" style="position:absolute;left:0;text-align:left;z-index:251658240;visibility:visible;mso-wrap-style:square;mso-width-percent:0;mso-height-percent:0;mso-wrap-distance-left:9pt;mso-wrap-distance-top:0;mso-wrap-distance-right:9pt;mso-wrap-distance-bottom:0;mso-position-horizontal:absolute;mso-position-horizontal-relative:text;mso-position-vertical:absolute;mso-position-vertical-relative:text;mso-width-percent:0;mso-height-percent:0;mso-width-relative:page;mso-height-relative:page" from="-1.2pt,-4.3pt" to="511.05pt,-4.3pt" o:gfxdata="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" strokeweight="3pt">
                 <v:stroke linestyle="thickThin"/>
@@ -17544,8 +17554,6 @@
                 <w:szCs w:val="16"/>
               </w:rPr>
             </w:pPr>
-            <w:bookmarkStart w:id="0" w:name="_GoBack"/>
-            <w:bookmarkEnd w:id="0"/>
           </w:p>
         </w:tc>
         <w:tc>
@@ -21210,7 +21218,7 @@
 </file>
 
 <file path=word/endnotes.xml><?xml version="1.0" encoding="utf-8"?>
-<w:endnotes xmlns:wpc="http://schemas.microsoft.com/office/word/2010/wordprocessingCanvas" xmlns:cx="http://schemas.microsoft.com/office/drawing/2014/chartex" xmlns:cx1="http://schemas.microsoft.com/office/drawing/2015/9/8/chartex" xmlns:mc="http://schemas.openxmlformats.org/markup-compatibility/2006" xmlns:o="urn:schemas-microsoft-com:office:office" xmlns:r="http://schemas.openxmlformats.org/officeDocument/2006/relationships" xmlns:m="http://schemas.openxmlformats.org/officeDocument/2006/math" xmlns:v="urn:schemas-microsoft-com:vml" xmlns:wp14="http://schemas.microsoft.com/office/word/2010/wordprocessingDrawing" xmlns:wp="http://schemas.openxmlformats.org/drawingml/2006/wordprocessingDrawing" xmlns:w10="urn:schemas-microsoft-com:office:word" xmlns:w="http://schemas.openxmlformats.org/wordprocessingml/2006/main" xmlns:w14="http://schemas.microsoft.com/office/word/2010/wordml" xmlns:w15="http://schemas.microsoft.com/office/word/2012/wordml" xmlns:w16se="http://schemas.microsoft.com/office/word/2015/wordml/symex" xmlns:wpg="http://schemas.microsoft.com/office/word/2010/wordprocessingGroup" xmlns:wpi="http://schemas.microsoft.com/office/word/2010/wordprocessingInk" xmlns:wne="http://schemas.microsoft.com/office/word/2006/wordml" xmlns:wps="http://schemas.microsoft.com/office/word/2010/wordprocessingShape" mc:Ignorable="w14 w15 w16se wp14">
+<w:endnotes xmlns:wpc="http://schemas.microsoft.com/office/word/2010/wordprocessingCanvas" xmlns:mc="http://schemas.openxmlformats.org/markup-compatibility/2006" xmlns:o="urn:schemas-microsoft-com:office:office" xmlns:r="http://schemas.openxmlformats.org/officeDocument/2006/relationships" xmlns:m="http://schemas.openxmlformats.org/officeDocument/2006/math" xmlns:v="urn:schemas-microsoft-com:vml" xmlns:wp14="http://schemas.microsoft.com/office/word/2010/wordprocessingDrawing" xmlns:wp="http://schemas.openxmlformats.org/drawingml/2006/wordprocessingDrawing" xmlns:w10="urn:schemas-microsoft-com:office:word" xmlns:w="http://schemas.openxmlformats.org/wordprocessingml/2006/main" xmlns:w14="http://schemas.microsoft.com/office/word/2010/wordml" xmlns:w15="http://schemas.microsoft.com/office/word/2012/wordml" xmlns:wpg="http://schemas.microsoft.com/office/word/2010/wordprocessingGroup" xmlns:wpi="http://schemas.microsoft.com/office/word/2010/wordprocessingInk" xmlns:wne="http://schemas.microsoft.com/office/word/2006/wordml" xmlns:wps="http://schemas.microsoft.com/office/word/2010/wordprocessingShape" mc:Ignorable="w14 w15 wp14">
   <w:endnote w:type="separator" w:id="-1">
     <w:p>
       <w:r>
@@ -21229,7 +21237,7 @@
 </file>
 
 <file path=word/footer1.xml><?xml version="1.0" encoding="utf-8"?>
-<w:ftr xmlns:wpc="http://schemas.microsoft.com/office/word/2010/wordprocessingCanvas" xmlns:cx="http://schemas.microsoft.com/office/drawing/2014/chartex" xmlns:cx1="http://schemas.microsoft.com/office/drawing/2015/9/8/chartex" xmlns:mc="http://schemas.openxmlformats.org/markup-compatibility/2006" xmlns:o="urn:schemas-microsoft-com:office:office" xmlns:r="http://schemas.openxmlformats.org/officeDocument/2006/relationships" xmlns:m="http://schemas.openxmlformats.org/officeDocument/2006/math" xmlns:v="urn:schemas-microsoft-com:vml" xmlns:wp14="http://schemas.microsoft.com/office/word/2010/wordprocessingDrawing" xmlns:wp="http://schemas.openxmlformats.org/drawingml/2006/wordprocessingDrawing" xmlns:w10="urn:schemas-microsoft-com:office:word" xmlns:w="http://schemas.openxmlformats.org/wordprocessingml/2006/main" xmlns:w14="http://schemas.microsoft.com/office/word/2010/wordml" xmlns:w15="http://schemas.microsoft.com/office/word/2012/wordml" xmlns:w16se="http://schemas.microsoft.com/office/word/2015/wordml/symex" xmlns:wpg="http://schemas.microsoft.com/office/word/2010/wordprocessingGroup" xmlns:wpi="http://schemas.microsoft.com/office/word/2010/wordprocessingInk" xmlns:wne="http://schemas.microsoft.com/office/word/2006/wordml" xmlns:wps="http://schemas.microsoft.com/office/word/2010/wordprocessingShape" mc:Ignorable="w14 w15 w16se wp14">
+<w:ftr xmlns:wpc="http://schemas.microsoft.com/office/word/2010/wordprocessingCanvas" xmlns:mc="http://schemas.openxmlformats.org/markup-compatibility/2006" xmlns:o="urn:schemas-microsoft-com:office:office" xmlns:r="http://schemas.openxmlformats.org/officeDocument/2006/relationships" xmlns:m="http://schemas.openxmlformats.org/officeDocument/2006/math" xmlns:v="urn:schemas-microsoft-com:vml" xmlns:wp14="http://schemas.microsoft.com/office/word/2010/wordprocessingDrawing" xmlns:wp="http://schemas.openxmlformats.org/drawingml/2006/wordprocessingDrawing" xmlns:w10="urn:schemas-microsoft-com:office:word" xmlns:w="http://schemas.openxmlformats.org/wordprocessingml/2006/main" xmlns:w14="http://schemas.microsoft.com/office/word/2010/wordml" xmlns:w15="http://schemas.microsoft.com/office/word/2012/wordml" xmlns:wpg="http://schemas.microsoft.com/office/word/2010/wordprocessingGroup" xmlns:wpi="http://schemas.microsoft.com/office/word/2010/wordprocessingInk" xmlns:wne="http://schemas.microsoft.com/office/word/2006/wordml" xmlns:wps="http://schemas.microsoft.com/office/word/2010/wordprocessingShape" mc:Ignorable="w14 w15 wp14">
   <w:p>
     <w:pPr>
       <w:pStyle w:val="Footer"/>
@@ -21340,7 +21348,7 @@
 </file>
 
 <file path=word/footer2.xml><?xml version="1.0" encoding="utf-8"?>
-<w:ftr xmlns:wpc="http://schemas.microsoft.com/office/word/2010/wordprocessingCanvas" xmlns:cx="http://schemas.microsoft.com/office/drawing/2014/chartex" xmlns:cx1="http://schemas.microsoft.com/office/drawing/2015/9/8/chartex" xmlns:mc="http://schemas.openxmlformats.org/markup-compatibility/2006" xmlns:o="urn:schemas-microsoft-com:office:office" xmlns:r="http://schemas.openxmlformats.org/officeDocument/2006/relationships" xmlns:m="http://schemas.openxmlformats.org/officeDocument/2006/math" xmlns:v="urn:schemas-microsoft-com:vml" xmlns:wp14="http://schemas.microsoft.com/office/word/2010/wordprocessingDrawing" xmlns:wp="http://schemas.openxmlformats.org/drawingml/2006/wordprocessingDrawing" xmlns:w10="urn:schemas-microsoft-com:office:word" xmlns:w="http://schemas.openxmlformats.org/wordprocessingml/2006/main" xmlns:w14="http://schemas.microsoft.com/office/word/2010/wordml" xmlns:w15="http://schemas.microsoft.com/office/word/2012/wordml" xmlns:w16se="http://schemas.microsoft.com/office/word/2015/wordml/symex" xmlns:wpg="http://schemas.microsoft.com/office/word/2010/wordprocessingGroup" xmlns:wpi="http://schemas.microsoft.com/office/word/2010/wordprocessingInk" xmlns:wne="http://schemas.microsoft.com/office/word/2006/wordml" xmlns:wps="http://schemas.microsoft.com/office/word/2010/wordprocessingShape" mc:Ignorable="w14 w15 w16se wp14">
+<w:ftr xmlns:wpc="http://schemas.microsoft.com/office/word/2010/wordprocessingCanvas" xmlns:mc="http://schemas.openxmlformats.org/markup-compatibility/2006" xmlns:o="urn:schemas-microsoft-com:office:office" xmlns:r="http://schemas.openxmlformats.org/officeDocument/2006/relationships" xmlns:m="http://schemas.openxmlformats.org/officeDocument/2006/math" xmlns:v="urn:schemas-microsoft-com:vml" xmlns:wp14="http://schemas.microsoft.com/office/word/2010/wordprocessingDrawing" xmlns:wp="http://schemas.openxmlformats.org/drawingml/2006/wordprocessingDrawing" xmlns:w10="urn:schemas-microsoft-com:office:word" xmlns:w="http://schemas.openxmlformats.org/wordprocessingml/2006/main" xmlns:w14="http://schemas.microsoft.com/office/word/2010/wordml" xmlns:w15="http://schemas.microsoft.com/office/word/2012/wordml" xmlns:wpg="http://schemas.microsoft.com/office/word/2010/wordprocessingGroup" xmlns:wpi="http://schemas.microsoft.com/office/word/2010/wordprocessingInk" xmlns:wne="http://schemas.microsoft.com/office/word/2006/wordml" xmlns:wps="http://schemas.microsoft.com/office/word/2010/wordprocessingShape" mc:Ignorable="w14 w15 wp14">
   <w:p>
     <w:pPr>
       <w:pStyle w:val="Footer"/>
@@ -21476,7 +21484,7 @@
 </file>
 
 <file path=word/footnotes.xml><?xml version="1.0" encoding="utf-8"?>
-<w:footnotes xmlns:wpc="http://schemas.microsoft.com/office/word/2010/wordprocessingCanvas" xmlns:cx="http://schemas.microsoft.com/office/drawing/2014/chartex" xmlns:cx1="http://schemas.microsoft.com/office/drawing/2015/9/8/chartex" xmlns:mc="http://schemas.openxmlformats.org/markup-compatibility/2006" xmlns:o="urn:schemas-microsoft-com:office:office" xmlns:r="http://schemas.openxmlformats.org/officeDocument/2006/relationships" xmlns:m="http://schemas.openxmlformats.org/officeDocument/2006/math" xmlns:v="urn:schemas-microsoft-com:vml" xmlns:wp14="http://schemas.microsoft.com/office/word/2010/wordprocessingDrawing" xmlns:wp="http://schemas.openxmlformats.org/drawingml/2006/wordprocessingDrawing" xmlns:w10="urn:schemas-microsoft-com:office:word" xmlns:w="http://schemas.openxmlformats.org/wordprocessingml/2006/main" xmlns:w14="http://schemas.microsoft.com/office/word/2010/wordml" xmlns:w15="http://schemas.microsoft.com/office/word/2012/wordml" xmlns:w16se="http://schemas.microsoft.com/office/word/2015/wordml/symex" xmlns:wpg="http://schemas.microsoft.com/office/word/2010/wordprocessingGroup" xmlns:wpi="http://schemas.microsoft.com/office/word/2010/wordprocessingInk" xmlns:wne="http://schemas.microsoft.com/office/word/2006/wordml" xmlns:wps="http://schemas.microsoft.com/office/word/2010/wordprocessingShape" mc:Ignorable="w14 w15 w16se wp14">
+<w:footnotes xmlns:wpc="http://schemas.microsoft.com/office/word/2010/wordprocessingCanvas" xmlns:mc="http://schemas.openxmlformats.org/markup-compatibility/2006" xmlns:o="urn:schemas-microsoft-com:office:office" xmlns:r="http://schemas.openxmlformats.org/officeDocument/2006/relationships" xmlns:m="http://schemas.openxmlformats.org/officeDocument/2006/math" xmlns:v="urn:schemas-microsoft-com:vml" xmlns:wp14="http://schemas.microsoft.com/office/word/2010/wordprocessingDrawing" xmlns:wp="http://schemas.openxmlformats.org/drawingml/2006/wordprocessingDrawing" xmlns:w10="urn:schemas-microsoft-com:office:word" xmlns:w="http://schemas.openxmlformats.org/wordprocessingml/2006/main" xmlns:w14="http://schemas.microsoft.com/office/word/2010/wordml" xmlns:w15="http://schemas.microsoft.com/office/word/2012/wordml" xmlns:wpg="http://schemas.microsoft.com/office/word/2010/wordprocessingGroup" xmlns:wpi="http://schemas.microsoft.com/office/word/2010/wordprocessingInk" xmlns:wne="http://schemas.microsoft.com/office/word/2006/wordml" xmlns:wps="http://schemas.microsoft.com/office/word/2010/wordprocessingShape" mc:Ignorable="w14 w15 wp14">
   <w:footnote w:type="separator" w:id="-1">
     <w:p>
       <w:r>
@@ -21495,7 +21503,7 @@
 </file>
 
 <file path=word/header1.xml><?xml version="1.0" encoding="utf-8"?>
-<w:hdr xmlns:wpc="http://schemas.microsoft.com/office/word/2010/wordprocessingCanvas" xmlns:cx="http://schemas.microsoft.com/office/drawing/2014/chartex" xmlns:cx1="http://schemas.microsoft.com/office/drawing/2015/9/8/chartex" xmlns:mc="http://schemas.openxmlformats.org/markup-compatibility/2006" xmlns:o="urn:schemas-microsoft-com:office:office" xmlns:r="http://schemas.openxmlformats.org/officeDocument/2006/relationships" xmlns:m="http://schemas.openxmlformats.org/officeDocument/2006/math" xmlns:v="urn:schemas-microsoft-com:vml" xmlns:wp14="http://schemas.microsoft.com/office/word/2010/wordprocessingDrawing" xmlns:wp="http://schemas.openxmlformats.org/drawingml/2006/wordprocessingDrawing" xmlns:w10="urn:schemas-microsoft-com:office:word" xmlns:w="http://schemas.openxmlformats.org/wordprocessingml/2006/main" xmlns:w14="http://schemas.microsoft.com/office/word/2010/wordml" xmlns:w15="http://schemas.microsoft.com/office/word/2012/wordml" xmlns:w16se="http://schemas.microsoft.com/office/word/2015/wordml/symex" xmlns:wpg="http://schemas.microsoft.com/office/word/2010/wordprocessingGroup" xmlns:wpi="http://schemas.microsoft.com/office/word/2010/wordprocessingInk" xmlns:wne="http://schemas.microsoft.com/office/word/2006/wordml" xmlns:wps="http://schemas.microsoft.com/office/word/2010/wordprocessingShape" mc:Ignorable="w14 w15 w16se wp14">
+<w:hdr xmlns:wpc="http://schemas.microsoft.com/office/word/2010/wordprocessingCanvas" xmlns:mc="http://schemas.openxmlformats.org/markup-compatibility/2006" xmlns:o="urn:schemas-microsoft-com:office:office" xmlns:r="http://schemas.openxmlformats.org/officeDocument/2006/relationships" xmlns:m="http://schemas.openxmlformats.org/officeDocument/2006/math" xmlns:v="urn:schemas-microsoft-com:vml" xmlns:wp14="http://schemas.microsoft.com/office/word/2010/wordprocessingDrawing" xmlns:wp="http://schemas.openxmlformats.org/drawingml/2006/wordprocessingDrawing" xmlns:w10="urn:schemas-microsoft-com:office:word" xmlns:w="http://schemas.openxmlformats.org/wordprocessingml/2006/main" xmlns:w14="http://schemas.microsoft.com/office/word/2010/wordml" xmlns:w15="http://schemas.microsoft.com/office/word/2012/wordml" xmlns:wpg="http://schemas.microsoft.com/office/word/2010/wordprocessingGroup" xmlns:wpi="http://schemas.microsoft.com/office/word/2010/wordprocessingInk" xmlns:wne="http://schemas.microsoft.com/office/word/2006/wordml" xmlns:wps="http://schemas.microsoft.com/office/word/2010/wordprocessingShape" mc:Ignorable="w14 w15 wp14">
   <w:p>
     <w:pPr>
       <w:pStyle w:val="Header"/>
@@ -21542,7 +21550,7 @@
 </file>
 
 <file path=word/header2.xml><?xml version="1.0" encoding="utf-8"?>
-<w:hdr xmlns:wpc="http://schemas.microsoft.com/office/word/2010/wordprocessingCanvas" xmlns:cx="http://schemas.microsoft.com/office/drawing/2014/chartex" xmlns:cx1="http://schemas.microsoft.com/office/drawing/2015/9/8/chartex" xmlns:mc="http://schemas.openxmlformats.org/markup-compatibility/2006" xmlns:o="urn:schemas-microsoft-com:office:office" xmlns:r="http://schemas.openxmlformats.org/officeDocument/2006/relationships" xmlns:m="http://schemas.openxmlformats.org/officeDocument/2006/math" xmlns:v="urn:schemas-microsoft-com:vml" xmlns:wp14="http://schemas.microsoft.com/office/word/2010/wordprocessingDrawing" xmlns:wp="http://schemas.openxmlformats.org/drawingml/2006/wordprocessingDrawing" xmlns:w10="urn:schemas-microsoft-com:office:word" xmlns:w="http://schemas.openxmlformats.org/wordprocessingml/2006/main" xmlns:w14="http://schemas.microsoft.com/office/word/2010/wordml" xmlns:w15="http://schemas.microsoft.com/office/word/2012/wordml" xmlns:w16se="http://schemas.microsoft.com/office/word/2015/wordml/symex" xmlns:wpg="http://schemas.microsoft.com/office/word/2010/wordprocessingGroup" xmlns:wpi="http://schemas.microsoft.com/office/word/2010/wordprocessingInk" xmlns:wne="http://schemas.microsoft.com/office/word/2006/wordml" xmlns:wps="http://schemas.microsoft.com/office/word/2010/wordprocessingShape" mc:Ignorable="w14 w15 w16se wp14">
+<w:hdr xmlns:wpc="http://schemas.microsoft.com/office/word/2010/wordprocessingCanvas" xmlns:mc="http://schemas.openxmlformats.org/markup-compatibility/2006" xmlns:o="urn:schemas-microsoft-com:office:office" xmlns:r="http://schemas.openxmlformats.org/officeDocument/2006/relationships" xmlns:m="http://schemas.openxmlformats.org/officeDocument/2006/math" xmlns:v="urn:schemas-microsoft-com:vml" xmlns:wp14="http://schemas.microsoft.com/office/word/2010/wordprocessingDrawing" xmlns:wp="http://schemas.openxmlformats.org/drawingml/2006/wordprocessingDrawing" xmlns:w10="urn:schemas-microsoft-com:office:word" xmlns:w="http://schemas.openxmlformats.org/wordprocessingml/2006/main" xmlns:w14="http://schemas.microsoft.com/office/word/2010/wordml" xmlns:w15="http://schemas.microsoft.com/office/word/2012/wordml" xmlns:wpg="http://schemas.microsoft.com/office/word/2010/wordprocessingGroup" xmlns:wpi="http://schemas.microsoft.com/office/word/2010/wordprocessingInk" xmlns:wne="http://schemas.microsoft.com/office/word/2006/wordml" xmlns:wps="http://schemas.microsoft.com/office/word/2010/wordprocessingShape" mc:Ignorable="w14 w15 wp14">
   <w:tbl>
     <w:tblPr>
       <w:tblW w:w="0" w:type="auto"/>
@@ -21906,7 +21914,7 @@
             </wp:anchor>
           </w:drawing>
         </mc:Choice>
-        <mc:Fallback>
+        <mc:Fallback xmlns:w16se="http://schemas.microsoft.com/office/word/2015/wordml/symex" xmlns:cx1="http://schemas.microsoft.com/office/drawing/2015/9/8/chartex" xmlns:cx="http://schemas.microsoft.com/office/drawing/2014/chartex">
           <w:pict>
             <v:line w14:anchorId="3ED45026" id="Line 2" o:spid="_x0000_s1026" style="position:absolute;left:0;text-align:left;z-index:251655168;visibility:visible;mso-wrap-style:square;mso-width-percent:0;mso-height-percent:0;mso-wrap-distance-left:9pt;mso-wrap-distance-top:0;mso-wrap-distance-right:9pt;mso-wrap-distance-bottom:0;mso-position-horizontal:absolute;mso-position-horizontal-relative:text;mso-position-vertical:absolute;mso-position-vertical-relative:text;mso-width-percent:0;mso-height-percent:0;mso-width-relative:page;mso-height-relative:page" from="-1.2pt,.3pt" to="511.05pt,.3pt" o:gfxdata="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" strokeweight="3pt">
               <v:stroke linestyle="thickThin"/>
@@ -21920,7 +21928,7 @@
 </file>
 
 <file path=word/header3.xml><?xml version="1.0" encoding="utf-8"?>
-<w:hdr xmlns:wpc="http://schemas.microsoft.com/office/word/2010/wordprocessingCanvas" xmlns:cx="http://schemas.microsoft.com/office/drawing/2014/chartex" xmlns:cx1="http://schemas.microsoft.com/office/drawing/2015/9/8/chartex" xmlns:mc="http://schemas.openxmlformats.org/markup-compatibility/2006" xmlns:o="urn:schemas-microsoft-com:office:office" xmlns:r="http://schemas.openxmlformats.org/officeDocument/2006/relationships" xmlns:m="http://schemas.openxmlformats.org/officeDocument/2006/math" xmlns:v="urn:schemas-microsoft-com:vml" xmlns:wp14="http://schemas.microsoft.com/office/word/2010/wordprocessingDrawing" xmlns:wp="http://schemas.openxmlformats.org/drawingml/2006/wordprocessingDrawing" xmlns:w10="urn:schemas-microsoft-com:office:word" xmlns:w="http://schemas.openxmlformats.org/wordprocessingml/2006/main" xmlns:w14="http://schemas.microsoft.com/office/word/2010/wordml" xmlns:w15="http://schemas.microsoft.com/office/word/2012/wordml" xmlns:w16se="http://schemas.microsoft.com/office/word/2015/wordml/symex" xmlns:wpg="http://schemas.microsoft.com/office/word/2010/wordprocessingGroup" xmlns:wpi="http://schemas.microsoft.com/office/word/2010/wordprocessingInk" xmlns:wne="http://schemas.microsoft.com/office/word/2006/wordml" xmlns:wps="http://schemas.microsoft.com/office/word/2010/wordprocessingShape" mc:Ignorable="w14 w15 w16se wp14">
+<w:hdr xmlns:wpc="http://schemas.microsoft.com/office/word/2010/wordprocessingCanvas" xmlns:mc="http://schemas.openxmlformats.org/markup-compatibility/2006" xmlns:o="urn:schemas-microsoft-com:office:office" xmlns:r="http://schemas.openxmlformats.org/officeDocument/2006/relationships" xmlns:m="http://schemas.openxmlformats.org/officeDocument/2006/math" xmlns:v="urn:schemas-microsoft-com:vml" xmlns:wp14="http://schemas.microsoft.com/office/word/2010/wordprocessingDrawing" xmlns:wp="http://schemas.openxmlformats.org/drawingml/2006/wordprocessingDrawing" xmlns:w10="urn:schemas-microsoft-com:office:word" xmlns:w="http://schemas.openxmlformats.org/wordprocessingml/2006/main" xmlns:w14="http://schemas.microsoft.com/office/word/2010/wordml" xmlns:w15="http://schemas.microsoft.com/office/word/2012/wordml" xmlns:wpg="http://schemas.microsoft.com/office/word/2010/wordprocessingGroup" xmlns:wpi="http://schemas.microsoft.com/office/word/2010/wordprocessingInk" xmlns:wne="http://schemas.microsoft.com/office/word/2006/wordml" xmlns:wps="http://schemas.microsoft.com/office/word/2010/wordprocessingShape" mc:Ignorable="w14 w15 wp14">
   <w:p>
     <w:pPr>
       <w:pStyle w:val="Header"/>
@@ -21967,7 +21975,7 @@
 </file>
 
 <file path=word/header4.xml><?xml version="1.0" encoding="utf-8"?>
-<w:hdr xmlns:wpc="http://schemas.microsoft.com/office/word/2010/wordprocessingCanvas" xmlns:cx="http://schemas.microsoft.com/office/drawing/2014/chartex" xmlns:cx1="http://schemas.microsoft.com/office/drawing/2015/9/8/chartex" xmlns:mc="http://schemas.openxmlformats.org/markup-compatibility/2006" xmlns:o="urn:schemas-microsoft-com:office:office" xmlns:r="http://schemas.openxmlformats.org/officeDocument/2006/relationships" xmlns:m="http://schemas.openxmlformats.org/officeDocument/2006/math" xmlns:v="urn:schemas-microsoft-com:vml" xmlns:wp14="http://schemas.microsoft.com/office/word/2010/wordprocessingDrawing" xmlns:wp="http://schemas.openxmlformats.org/drawingml/2006/wordprocessingDrawing" xmlns:w10="urn:schemas-microsoft-com:office:word" xmlns:w="http://schemas.openxmlformats.org/wordprocessingml/2006/main" xmlns:w14="http://schemas.microsoft.com/office/word/2010/wordml" xmlns:w15="http://schemas.microsoft.com/office/word/2012/wordml" xmlns:w16se="http://schemas.microsoft.com/office/word/2015/wordml/symex" xmlns:wpg="http://schemas.microsoft.com/office/word/2010/wordprocessingGroup" xmlns:wpi="http://schemas.microsoft.com/office/word/2010/wordprocessingInk" xmlns:wne="http://schemas.microsoft.com/office/word/2006/wordml" xmlns:wps="http://schemas.microsoft.com/office/word/2010/wordprocessingShape" mc:Ignorable="w14 w15 w16se wp14">
+<w:hdr xmlns:wpc="http://schemas.microsoft.com/office/word/2010/wordprocessingCanvas" xmlns:mc="http://schemas.openxmlformats.org/markup-compatibility/2006" xmlns:o="urn:schemas-microsoft-com:office:office" xmlns:r="http://schemas.openxmlformats.org/officeDocument/2006/relationships" xmlns:m="http://schemas.openxmlformats.org/officeDocument/2006/math" xmlns:v="urn:schemas-microsoft-com:vml" xmlns:wp14="http://schemas.microsoft.com/office/word/2010/wordprocessingDrawing" xmlns:wp="http://schemas.openxmlformats.org/drawingml/2006/wordprocessingDrawing" xmlns:w10="urn:schemas-microsoft-com:office:word" xmlns:w="http://schemas.openxmlformats.org/wordprocessingml/2006/main" xmlns:w14="http://schemas.microsoft.com/office/word/2010/wordml" xmlns:w15="http://schemas.microsoft.com/office/word/2012/wordml" xmlns:wpg="http://schemas.microsoft.com/office/word/2010/wordprocessingGroup" xmlns:wpi="http://schemas.microsoft.com/office/word/2010/wordprocessingInk" xmlns:wne="http://schemas.microsoft.com/office/word/2006/wordml" xmlns:wps="http://schemas.microsoft.com/office/word/2010/wordprocessingShape" mc:Ignorable="w14 w15 wp14">
   <w:p>
     <w:pPr>
       <w:pStyle w:val="Header"/>
@@ -22014,7 +22022,7 @@
 </file>
 
 <file path=word/header5.xml><?xml version="1.0" encoding="utf-8"?>
-<w:hdr xmlns:wpc="http://schemas.microsoft.com/office/word/2010/wordprocessingCanvas" xmlns:cx="http://schemas.microsoft.com/office/drawing/2014/chartex" xmlns:cx1="http://schemas.microsoft.com/office/drawing/2015/9/8/chartex" xmlns:mc="http://schemas.openxmlformats.org/markup-compatibility/2006" xmlns:o="urn:schemas-microsoft-com:office:office" xmlns:r="http://schemas.openxmlformats.org/officeDocument/2006/relationships" xmlns:m="http://schemas.openxmlformats.org/officeDocument/2006/math" xmlns:v="urn:schemas-microsoft-com:vml" xmlns:wp14="http://schemas.microsoft.com/office/word/2010/wordprocessingDrawing" xmlns:wp="http://schemas.openxmlformats.org/drawingml/2006/wordprocessingDrawing" xmlns:w10="urn:schemas-microsoft-com:office:word" xmlns:w="http://schemas.openxmlformats.org/wordprocessingml/2006/main" xmlns:w14="http://schemas.microsoft.com/office/word/2010/wordml" xmlns:w15="http://schemas.microsoft.com/office/word/2012/wordml" xmlns:w16se="http://schemas.microsoft.com/office/word/2015/wordml/symex" xmlns:wpg="http://schemas.microsoft.com/office/word/2010/wordprocessingGroup" xmlns:wpi="http://schemas.microsoft.com/office/word/2010/wordprocessingInk" xmlns:wne="http://schemas.microsoft.com/office/word/2006/wordml" xmlns:wps="http://schemas.microsoft.com/office/word/2010/wordprocessingShape" mc:Ignorable="w14 w15 w16se wp14">
+<w:hdr xmlns:wpc="http://schemas.microsoft.com/office/word/2010/wordprocessingCanvas" xmlns:mc="http://schemas.openxmlformats.org/markup-compatibility/2006" xmlns:o="urn:schemas-microsoft-com:office:office" xmlns:r="http://schemas.openxmlformats.org/officeDocument/2006/relationships" xmlns:m="http://schemas.openxmlformats.org/officeDocument/2006/math" xmlns:v="urn:schemas-microsoft-com:vml" xmlns:wp14="http://schemas.microsoft.com/office/word/2010/wordprocessingDrawing" xmlns:wp="http://schemas.openxmlformats.org/drawingml/2006/wordprocessingDrawing" xmlns:w10="urn:schemas-microsoft-com:office:word" xmlns:w="http://schemas.openxmlformats.org/wordprocessingml/2006/main" xmlns:w14="http://schemas.microsoft.com/office/word/2010/wordml" xmlns:w15="http://schemas.microsoft.com/office/word/2012/wordml" xmlns:wpg="http://schemas.microsoft.com/office/word/2010/wordprocessingGroup" xmlns:wpi="http://schemas.microsoft.com/office/word/2010/wordprocessingInk" xmlns:wne="http://schemas.microsoft.com/office/word/2006/wordml" xmlns:wps="http://schemas.microsoft.com/office/word/2010/wordprocessingShape" mc:Ignorable="w14 w15 wp14">
   <w:tbl>
     <w:tblPr>
       <w:tblW w:w="0" w:type="auto"/>
@@ -22364,7 +22372,7 @@
             </wp:anchor>
           </w:drawing>
         </mc:Choice>
-        <mc:Fallback>
+        <mc:Fallback xmlns:w16se="http://schemas.microsoft.com/office/word/2015/wordml/symex" xmlns:cx1="http://schemas.microsoft.com/office/drawing/2015/9/8/chartex" xmlns:cx="http://schemas.microsoft.com/office/drawing/2014/chartex">
           <w:pict>
             <v:line w14:anchorId="29631E2B" id="Line 5" o:spid="_x0000_s1026" style="position:absolute;left:0;text-align:left;z-index:251656192;visibility:visible;mso-wrap-style:square;mso-width-percent:0;mso-height-percent:0;mso-wrap-distance-left:9pt;mso-wrap-distance-top:0;mso-wrap-distance-right:9pt;mso-wrap-distance-bottom:0;mso-position-horizontal:absolute;mso-position-horizontal-relative:text;mso-position-vertical:absolute;mso-position-vertical-relative:text;mso-width-percent:0;mso-height-percent:0;mso-width-relative:page;mso-height-relative:page" from="-1.2pt,.3pt" to="685.05pt,2.75pt" o:gfxdata="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" strokeweight="3pt">
               <v:stroke linestyle="thickThin"/>
@@ -22378,7 +22386,7 @@
 </file>
 
 <file path=word/header6.xml><?xml version="1.0" encoding="utf-8"?>
-<w:hdr xmlns:wpc="http://schemas.microsoft.com/office/word/2010/wordprocessingCanvas" xmlns:cx="http://schemas.microsoft.com/office/drawing/2014/chartex" xmlns:cx1="http://schemas.microsoft.com/office/drawing/2015/9/8/chartex" xmlns:mc="http://schemas.openxmlformats.org/markup-compatibility/2006" xmlns:o="urn:schemas-microsoft-com:office:office" xmlns:r="http://schemas.openxmlformats.org/officeDocument/2006/relationships" xmlns:m="http://schemas.openxmlformats.org/officeDocument/2006/math" xmlns:v="urn:schemas-microsoft-com:vml" xmlns:wp14="http://schemas.microsoft.com/office/word/2010/wordprocessingDrawing" xmlns:wp="http://schemas.openxmlformats.org/drawingml/2006/wordprocessingDrawing" xmlns:w10="urn:schemas-microsoft-com:office:word" xmlns:w="http://schemas.openxmlformats.org/wordprocessingml/2006/main" xmlns:w14="http://schemas.microsoft.com/office/word/2010/wordml" xmlns:w15="http://schemas.microsoft.com/office/word/2012/wordml" xmlns:w16se="http://schemas.microsoft.com/office/word/2015/wordml/symex" xmlns:wpg="http://schemas.microsoft.com/office/word/2010/wordprocessingGroup" xmlns:wpi="http://schemas.microsoft.com/office/word/2010/wordprocessingInk" xmlns:wne="http://schemas.microsoft.com/office/word/2006/wordml" xmlns:wps="http://schemas.microsoft.com/office/word/2010/wordprocessingShape" mc:Ignorable="w14 w15 w16se wp14">
+<w:hdr xmlns:wpc="http://schemas.microsoft.com/office/word/2010/wordprocessingCanvas" xmlns:mc="http://schemas.openxmlformats.org/markup-compatibility/2006" xmlns:o="urn:schemas-microsoft-com:office:office" xmlns:r="http://schemas.openxmlformats.org/officeDocument/2006/relationships" xmlns:m="http://schemas.openxmlformats.org/officeDocument/2006/math" xmlns:v="urn:schemas-microsoft-com:vml" xmlns:wp14="http://schemas.microsoft.com/office/word/2010/wordprocessingDrawing" xmlns:wp="http://schemas.openxmlformats.org/drawingml/2006/wordprocessingDrawing" xmlns:w10="urn:schemas-microsoft-com:office:word" xmlns:w="http://schemas.openxmlformats.org/wordprocessingml/2006/main" xmlns:w14="http://schemas.microsoft.com/office/word/2010/wordml" xmlns:w15="http://schemas.microsoft.com/office/word/2012/wordml" xmlns:wpg="http://schemas.microsoft.com/office/word/2010/wordprocessingGroup" xmlns:wpi="http://schemas.microsoft.com/office/word/2010/wordprocessingInk" xmlns:wne="http://schemas.microsoft.com/office/word/2006/wordml" xmlns:wps="http://schemas.microsoft.com/office/word/2010/wordprocessingShape" mc:Ignorable="w14 w15 wp14">
   <w:p>
     <w:pPr>
       <w:pStyle w:val="Header"/>
@@ -22425,7 +22433,7 @@
 </file>
 
 <file path=word/styles.xml><?xml version="1.0" encoding="utf-8"?>
-<w:styles xmlns:mc="http://schemas.openxmlformats.org/markup-compatibility/2006" xmlns:r="http://schemas.openxmlformats.org/officeDocument/2006/relationships" xmlns:w="http://schemas.openxmlformats.org/wordprocessingml/2006/main" xmlns:w14="http://schemas.microsoft.com/office/word/2010/wordml" xmlns:w15="http://schemas.microsoft.com/office/word/2012/wordml" xmlns:w16se="http://schemas.microsoft.com/office/word/2015/wordml/symex" mc:Ignorable="w14 w15 w16se">
+<w:styles xmlns:mc="http://schemas.openxmlformats.org/markup-compatibility/2006" xmlns:r="http://schemas.openxmlformats.org/officeDocument/2006/relationships" xmlns:w="http://schemas.openxmlformats.org/wordprocessingml/2006/main" xmlns:w14="http://schemas.microsoft.com/office/word/2010/wordml" xmlns:w15="http://schemas.microsoft.com/office/word/2012/wordml" mc:Ignorable="w14 w15">
   <w:docDefaults>
     <w:rPrDefault>
       <w:rPr>
@@ -22876,6 +22884,7 @@
       <w:lang w:bidi="ar-SA"/>
     </w:rPr>
     <w:tblPr>
+      <w:tblInd w:w="0" w:type="dxa"/>
       <w:tblBorders>
         <w:top w:val="single" w:sz="4" w:space="0" w:color="auto"/>
         <w:left w:val="single" w:sz="4" w:space="0" w:color="auto"/>
@@ -22884,6 +22893,12 @@
         <w:insideH w:val="single" w:sz="4" w:space="0" w:color="auto"/>
         <w:insideV w:val="single" w:sz="4" w:space="0" w:color="auto"/>
       </w:tblBorders>
+      <w:tblCellMar>
+        <w:top w:w="0" w:type="dxa"/>
+        <w:left w:w="108" w:type="dxa"/>
+        <w:bottom w:w="0" w:type="dxa"/>
+        <w:right w:w="108" w:type="dxa"/>
+      </w:tblCellMar>
     </w:tblPr>
   </w:style>
   <w:style w:type="paragraph" w:styleId="NoSpacing">

</xml_diff>